<commit_message>
feat: new curriculum fixes
</commit_message>
<xml_diff>
--- a/public/resumes/word/CurriculoHenrique.docx
+++ b/public/resumes/word/CurriculoHenrique.docx
@@ -728,7 +728,43 @@
           <w:u w:val="none"/>
           <w:lang w:val="pt-BR"/>
         </w:rPr>
-        <w:t>Desenvolvedor há mais de 2 anos</w:t>
+        <w:t xml:space="preserve">Desenvolvedor há mais de </w:t>
+      </w:r>
+      <w:r>
+        <w:rPr>
+          <w:rFonts w:ascii="Arial" w:hAnsi="Arial" w:eastAsia="Arial" w:cs="Arial"/>
+          <w:b w:val="1"/>
+          <w:bCs w:val="1"/>
+          <w:i w:val="0"/>
+          <w:iCs w:val="0"/>
+          <w:strike w:val="0"/>
+          <w:dstrike w:val="0"/>
+          <w:noProof w:val="0"/>
+          <w:color w:val="000000" w:themeColor="text1" w:themeTint="FF" w:themeShade="FF"/>
+          <w:sz w:val="24"/>
+          <w:szCs w:val="24"/>
+          <w:u w:val="none"/>
+          <w:lang w:val="pt-BR"/>
+        </w:rPr>
+        <w:t>3</w:t>
+      </w:r>
+      <w:r>
+        <w:rPr>
+          <w:rFonts w:ascii="Arial" w:hAnsi="Arial" w:eastAsia="Arial" w:cs="Arial"/>
+          <w:b w:val="1"/>
+          <w:bCs w:val="1"/>
+          <w:i w:val="0"/>
+          <w:iCs w:val="0"/>
+          <w:strike w:val="0"/>
+          <w:dstrike w:val="0"/>
+          <w:noProof w:val="0"/>
+          <w:color w:val="000000" w:themeColor="text1" w:themeTint="FF" w:themeShade="FF"/>
+          <w:sz w:val="24"/>
+          <w:szCs w:val="24"/>
+          <w:u w:val="none"/>
+          <w:lang w:val="pt-BR"/>
+        </w:rPr>
+        <w:t xml:space="preserve"> anos</w:t>
       </w:r>
       <w:r>
         <w:rPr>

</xml_diff>

<commit_message>
feat: changes in text of curriculum and portfolio
</commit_message>
<xml_diff>
--- a/public/resumes/word/CurriculoHenrique.docx
+++ b/public/resumes/word/CurriculoHenrique.docx
@@ -9671,65 +9671,6 @@
     <w:p>
       <w:pPr>
         <w:pStyle w:val="Normal"/>
-        <w:spacing w:before="80" w:beforeAutospacing="off" w:after="0" w:afterAutospacing="off" w:line="276" w:lineRule="auto"/>
-        <w:ind w:left="-822" w:right="-844"/>
-        <w:jc w:val="both"/>
-        <w:rPr>
-          <w:rFonts w:ascii="Arial" w:hAnsi="Arial" w:eastAsia="Arial" w:cs="Arial"/>
-          <w:b w:val="0"/>
-          <w:bCs w:val="0"/>
-          <w:i w:val="0"/>
-          <w:iCs w:val="0"/>
-          <w:strike w:val="0"/>
-          <w:dstrike w:val="0"/>
-          <w:noProof w:val="0"/>
-          <w:color w:val="000000" w:themeColor="text1" w:themeTint="FF" w:themeShade="FF"/>
-          <w:sz w:val="21"/>
-          <w:szCs w:val="21"/>
-          <w:u w:val="none"/>
-          <w:lang w:val="pt-BR"/>
-        </w:rPr>
-      </w:pPr>
-      <w:r>
-        <w:rPr>
-          <w:rFonts w:ascii="Arial" w:hAnsi="Arial" w:eastAsia="Arial" w:cs="Arial"/>
-          <w:b w:val="1"/>
-          <w:bCs w:val="1"/>
-          <w:i w:val="0"/>
-          <w:iCs w:val="0"/>
-          <w:strike w:val="0"/>
-          <w:dstrike w:val="0"/>
-          <w:noProof w:val="0"/>
-          <w:color w:val="000000" w:themeColor="text1" w:themeTint="FF" w:themeShade="FF"/>
-          <w:sz w:val="21"/>
-          <w:szCs w:val="21"/>
-          <w:u w:val="none"/>
-          <w:lang w:val="pt-BR"/>
-        </w:rPr>
-        <w:t xml:space="preserve">•  </w:t>
-      </w:r>
-      <w:r>
-        <w:rPr>
-          <w:rFonts w:ascii="Arial" w:hAnsi="Arial" w:eastAsia="Arial" w:cs="Arial"/>
-          <w:b w:val="0"/>
-          <w:bCs w:val="0"/>
-          <w:i w:val="0"/>
-          <w:iCs w:val="0"/>
-          <w:strike w:val="0"/>
-          <w:dstrike w:val="0"/>
-          <w:noProof w:val="0"/>
-          <w:color w:val="000000" w:themeColor="text1" w:themeTint="FF" w:themeShade="FF"/>
-          <w:sz w:val="21"/>
-          <w:szCs w:val="21"/>
-          <w:u w:val="none"/>
-          <w:lang w:val="pt-BR"/>
-        </w:rPr>
-        <w:t>Alertas situacionais desenvolvidos do zero, gerados por meio de estado global.</w:t>
-      </w:r>
-    </w:p>
-    <w:p>
-      <w:pPr>
-        <w:pStyle w:val="Normal"/>
         <w:spacing w:before="80" w:beforeAutospacing="off" w:after="200" w:afterAutospacing="off" w:line="276" w:lineRule="auto"/>
         <w:ind w:left="-822" w:right="-844"/>
         <w:jc w:val="both"/>
@@ -9783,177 +9724,7 @@
           <w:u w:val="none"/>
           <w:lang w:val="pt-BR"/>
         </w:rPr>
-        <w:t xml:space="preserve">Testes com </w:t>
-      </w:r>
-      <w:proofErr w:type="spellStart"/>
-      <w:r>
-        <w:rPr>
-          <w:rFonts w:ascii="Arial" w:hAnsi="Arial" w:eastAsia="Arial" w:cs="Arial"/>
-          <w:b w:val="0"/>
-          <w:bCs w:val="0"/>
-          <w:i w:val="0"/>
-          <w:iCs w:val="0"/>
-          <w:strike w:val="0"/>
-          <w:dstrike w:val="0"/>
-          <w:noProof w:val="0"/>
-          <w:color w:val="000000" w:themeColor="text1" w:themeTint="FF" w:themeShade="FF"/>
-          <w:sz w:val="21"/>
-          <w:szCs w:val="21"/>
-          <w:u w:val="none"/>
-          <w:lang w:val="pt-BR"/>
-        </w:rPr>
-        <w:t>Jest</w:t>
-      </w:r>
-      <w:proofErr w:type="spellEnd"/>
-      <w:r>
-        <w:rPr>
-          <w:rFonts w:ascii="Arial" w:hAnsi="Arial" w:eastAsia="Arial" w:cs="Arial"/>
-          <w:b w:val="0"/>
-          <w:bCs w:val="0"/>
-          <w:i w:val="0"/>
-          <w:iCs w:val="0"/>
-          <w:strike w:val="0"/>
-          <w:dstrike w:val="0"/>
-          <w:noProof w:val="0"/>
-          <w:color w:val="000000" w:themeColor="text1" w:themeTint="FF" w:themeShade="FF"/>
-          <w:sz w:val="21"/>
-          <w:szCs w:val="21"/>
-          <w:u w:val="none"/>
-          <w:lang w:val="pt-BR"/>
-        </w:rPr>
-        <w:t xml:space="preserve"> e </w:t>
-      </w:r>
-      <w:proofErr w:type="spellStart"/>
-      <w:r>
-        <w:rPr>
-          <w:rFonts w:ascii="Arial" w:hAnsi="Arial" w:eastAsia="Arial" w:cs="Arial"/>
-          <w:b w:val="0"/>
-          <w:bCs w:val="0"/>
-          <w:i w:val="0"/>
-          <w:iCs w:val="0"/>
-          <w:strike w:val="0"/>
-          <w:dstrike w:val="0"/>
-          <w:noProof w:val="0"/>
-          <w:color w:val="000000" w:themeColor="text1" w:themeTint="FF" w:themeShade="FF"/>
-          <w:sz w:val="21"/>
-          <w:szCs w:val="21"/>
-          <w:u w:val="none"/>
-          <w:lang w:val="pt-BR"/>
-        </w:rPr>
-        <w:t>React</w:t>
-      </w:r>
-      <w:proofErr w:type="spellEnd"/>
-      <w:r>
-        <w:rPr>
-          <w:rFonts w:ascii="Arial" w:hAnsi="Arial" w:eastAsia="Arial" w:cs="Arial"/>
-          <w:b w:val="0"/>
-          <w:bCs w:val="0"/>
-          <w:i w:val="0"/>
-          <w:iCs w:val="0"/>
-          <w:strike w:val="0"/>
-          <w:dstrike w:val="0"/>
-          <w:noProof w:val="0"/>
-          <w:color w:val="000000" w:themeColor="text1" w:themeTint="FF" w:themeShade="FF"/>
-          <w:sz w:val="21"/>
-          <w:szCs w:val="21"/>
-          <w:u w:val="none"/>
-          <w:lang w:val="pt-BR"/>
-        </w:rPr>
-        <w:t xml:space="preserve"> </w:t>
-      </w:r>
-      <w:proofErr w:type="spellStart"/>
-      <w:r>
-        <w:rPr>
-          <w:rFonts w:ascii="Arial" w:hAnsi="Arial" w:eastAsia="Arial" w:cs="Arial"/>
-          <w:b w:val="0"/>
-          <w:bCs w:val="0"/>
-          <w:i w:val="0"/>
-          <w:iCs w:val="0"/>
-          <w:strike w:val="0"/>
-          <w:dstrike w:val="0"/>
-          <w:noProof w:val="0"/>
-          <w:color w:val="000000" w:themeColor="text1" w:themeTint="FF" w:themeShade="FF"/>
-          <w:sz w:val="21"/>
-          <w:szCs w:val="21"/>
-          <w:u w:val="none"/>
-          <w:lang w:val="pt-BR"/>
-        </w:rPr>
-        <w:t>Native</w:t>
-      </w:r>
-      <w:proofErr w:type="spellEnd"/>
-      <w:r>
-        <w:rPr>
-          <w:rFonts w:ascii="Arial" w:hAnsi="Arial" w:eastAsia="Arial" w:cs="Arial"/>
-          <w:b w:val="0"/>
-          <w:bCs w:val="0"/>
-          <w:i w:val="0"/>
-          <w:iCs w:val="0"/>
-          <w:strike w:val="0"/>
-          <w:dstrike w:val="0"/>
-          <w:noProof w:val="0"/>
-          <w:color w:val="000000" w:themeColor="text1" w:themeTint="FF" w:themeShade="FF"/>
-          <w:sz w:val="21"/>
-          <w:szCs w:val="21"/>
-          <w:u w:val="none"/>
-          <w:lang w:val="pt-BR"/>
-        </w:rPr>
-        <w:t xml:space="preserve"> </w:t>
-      </w:r>
-      <w:proofErr w:type="spellStart"/>
-      <w:r>
-        <w:rPr>
-          <w:rFonts w:ascii="Arial" w:hAnsi="Arial" w:eastAsia="Arial" w:cs="Arial"/>
-          <w:b w:val="0"/>
-          <w:bCs w:val="0"/>
-          <w:i w:val="0"/>
-          <w:iCs w:val="0"/>
-          <w:strike w:val="0"/>
-          <w:dstrike w:val="0"/>
-          <w:noProof w:val="0"/>
-          <w:color w:val="000000" w:themeColor="text1" w:themeTint="FF" w:themeShade="FF"/>
-          <w:sz w:val="21"/>
-          <w:szCs w:val="21"/>
-          <w:u w:val="none"/>
-          <w:lang w:val="pt-BR"/>
-        </w:rPr>
-        <w:t>Testing</w:t>
-      </w:r>
-      <w:proofErr w:type="spellEnd"/>
-      <w:r>
-        <w:rPr>
-          <w:rFonts w:ascii="Arial" w:hAnsi="Arial" w:eastAsia="Arial" w:cs="Arial"/>
-          <w:b w:val="0"/>
-          <w:bCs w:val="0"/>
-          <w:i w:val="0"/>
-          <w:iCs w:val="0"/>
-          <w:strike w:val="0"/>
-          <w:dstrike w:val="0"/>
-          <w:noProof w:val="0"/>
-          <w:color w:val="000000" w:themeColor="text1" w:themeTint="FF" w:themeShade="FF"/>
-          <w:sz w:val="21"/>
-          <w:szCs w:val="21"/>
-          <w:u w:val="none"/>
-          <w:lang w:val="pt-BR"/>
-        </w:rPr>
-        <w:t xml:space="preserve"> Library</w:t>
-      </w:r>
-      <w:r>
-        <w:rPr>
-          <w:rFonts w:ascii="Arial" w:hAnsi="Arial" w:eastAsia="Arial" w:cs="Arial"/>
-          <w:b w:val="0"/>
-          <w:bCs w:val="0"/>
-          <w:i w:val="0"/>
-          <w:iCs w:val="0"/>
-          <w:strike w:val="0"/>
-          <w:dstrike w:val="0"/>
-          <w:noProof w:val="0"/>
-          <w:color w:val="000000" w:themeColor="text1" w:themeTint="FF" w:themeShade="FF"/>
-          <w:sz w:val="21"/>
-          <w:szCs w:val="21"/>
-          <w:u w:val="none"/>
-          <w:lang w:val="pt-BR"/>
-        </w:rPr>
-        <w:t>.</w:t>
+        <w:t>Alertas situacionais desenvolvidos do zero, gerados por meio de estado global.</w:t>
       </w:r>
     </w:p>
     <w:p>

</xml_diff>

<commit_message>
feat: little changes in curriculo
</commit_message>
<xml_diff>
--- a/public/resumes/word/CurriculoHenrique.docx
+++ b/public/resumes/word/CurriculoHenrique.docx
@@ -706,25 +706,25 @@
           <w:dstrike w:val="0"/>
           <w:noProof w:val="0"/>
           <w:color w:val="000000" w:themeColor="text1" w:themeTint="FF" w:themeShade="FF"/>
-          <w:sz w:val="24"/>
-          <w:szCs w:val="24"/>
-          <w:u w:val="none"/>
-          <w:lang w:val="pt-BR"/>
-        </w:rPr>
-      </w:pPr>
-      <w:r>
-        <w:rPr>
-          <w:rFonts w:ascii="Arial" w:hAnsi="Arial" w:eastAsia="Arial" w:cs="Arial"/>
-          <w:b w:val="0"/>
-          <w:bCs w:val="0"/>
-          <w:i w:val="0"/>
-          <w:iCs w:val="0"/>
-          <w:strike w:val="0"/>
-          <w:dstrike w:val="0"/>
-          <w:noProof w:val="0"/>
-          <w:color w:val="000000" w:themeColor="text1" w:themeTint="FF" w:themeShade="FF"/>
-          <w:sz w:val="24"/>
-          <w:szCs w:val="24"/>
+          <w:sz w:val="22"/>
+          <w:szCs w:val="22"/>
+          <w:u w:val="none"/>
+          <w:lang w:val="pt-BR"/>
+        </w:rPr>
+      </w:pPr>
+      <w:r>
+        <w:rPr>
+          <w:rFonts w:ascii="Arial" w:hAnsi="Arial" w:eastAsia="Arial" w:cs="Arial"/>
+          <w:b w:val="0"/>
+          <w:bCs w:val="0"/>
+          <w:i w:val="0"/>
+          <w:iCs w:val="0"/>
+          <w:strike w:val="0"/>
+          <w:dstrike w:val="0"/>
+          <w:noProof w:val="0"/>
+          <w:color w:val="000000" w:themeColor="text1" w:themeTint="FF" w:themeShade="FF"/>
+          <w:sz w:val="22"/>
+          <w:szCs w:val="22"/>
           <w:u w:val="none"/>
           <w:lang w:val="pt-BR"/>
         </w:rPr>
@@ -741,8 +741,8 @@
           <w:dstrike w:val="0"/>
           <w:noProof w:val="0"/>
           <w:color w:val="000000" w:themeColor="text1" w:themeTint="FF" w:themeShade="FF"/>
-          <w:sz w:val="24"/>
-          <w:szCs w:val="24"/>
+          <w:sz w:val="22"/>
+          <w:szCs w:val="22"/>
           <w:u w:val="none"/>
           <w:lang w:val="pt-BR"/>
         </w:rPr>
@@ -759,8 +759,8 @@
           <w:dstrike w:val="0"/>
           <w:noProof w:val="0"/>
           <w:color w:val="000000" w:themeColor="text1" w:themeTint="FF" w:themeShade="FF"/>
-          <w:sz w:val="24"/>
-          <w:szCs w:val="24"/>
+          <w:sz w:val="22"/>
+          <w:szCs w:val="22"/>
           <w:u w:val="none"/>
           <w:lang w:val="pt-BR"/>
         </w:rPr>
@@ -777,8 +777,8 @@
           <w:dstrike w:val="0"/>
           <w:noProof w:val="0"/>
           <w:color w:val="000000" w:themeColor="text1" w:themeTint="FF" w:themeShade="FF"/>
-          <w:sz w:val="24"/>
-          <w:szCs w:val="24"/>
+          <w:sz w:val="22"/>
+          <w:szCs w:val="22"/>
           <w:u w:val="none"/>
           <w:lang w:val="pt-BR"/>
         </w:rPr>
@@ -795,8 +795,8 @@
           <w:dstrike w:val="0"/>
           <w:noProof w:val="0"/>
           <w:color w:val="000000" w:themeColor="text1" w:themeTint="FF" w:themeShade="FF"/>
-          <w:sz w:val="24"/>
-          <w:szCs w:val="24"/>
+          <w:sz w:val="22"/>
+          <w:szCs w:val="22"/>
           <w:u w:val="none"/>
           <w:lang w:val="pt-BR"/>
         </w:rPr>
@@ -813,8 +813,8 @@
           <w:dstrike w:val="0"/>
           <w:noProof w:val="0"/>
           <w:color w:val="000000" w:themeColor="text1" w:themeTint="FF" w:themeShade="FF"/>
-          <w:sz w:val="24"/>
-          <w:szCs w:val="24"/>
+          <w:sz w:val="22"/>
+          <w:szCs w:val="22"/>
           <w:u w:val="none"/>
           <w:lang w:val="pt-BR"/>
         </w:rPr>
@@ -831,8 +831,8 @@
           <w:dstrike w:val="0"/>
           <w:noProof w:val="0"/>
           <w:color w:val="000000" w:themeColor="text1" w:themeTint="FF" w:themeShade="FF"/>
-          <w:sz w:val="24"/>
-          <w:szCs w:val="24"/>
+          <w:sz w:val="22"/>
+          <w:szCs w:val="22"/>
           <w:u w:val="none"/>
           <w:lang w:val="pt-BR"/>
         </w:rPr>
@@ -849,8 +849,8 @@
           <w:dstrike w:val="0"/>
           <w:noProof w:val="0"/>
           <w:color w:val="000000" w:themeColor="text1" w:themeTint="FF" w:themeShade="FF"/>
-          <w:sz w:val="24"/>
-          <w:szCs w:val="24"/>
+          <w:sz w:val="22"/>
+          <w:szCs w:val="22"/>
           <w:u w:val="none"/>
           <w:lang w:val="pt-BR"/>
         </w:rPr>
@@ -867,8 +867,8 @@
           <w:dstrike w:val="0"/>
           <w:noProof w:val="0"/>
           <w:color w:val="000000" w:themeColor="text1" w:themeTint="FF" w:themeShade="FF"/>
-          <w:sz w:val="24"/>
-          <w:szCs w:val="24"/>
+          <w:sz w:val="22"/>
+          <w:szCs w:val="22"/>
           <w:u w:val="none"/>
           <w:lang w:val="pt-BR"/>
         </w:rPr>
@@ -885,8 +885,8 @@
           <w:dstrike w:val="0"/>
           <w:noProof w:val="0"/>
           <w:color w:val="000000" w:themeColor="text1" w:themeTint="FF" w:themeShade="FF"/>
-          <w:sz w:val="24"/>
-          <w:szCs w:val="24"/>
+          <w:sz w:val="22"/>
+          <w:szCs w:val="22"/>
           <w:u w:val="none"/>
           <w:lang w:val="pt-BR"/>
         </w:rPr>
@@ -903,8 +903,8 @@
           <w:dstrike w:val="0"/>
           <w:noProof w:val="0"/>
           <w:color w:val="000000" w:themeColor="text1" w:themeTint="FF" w:themeShade="FF"/>
-          <w:sz w:val="24"/>
-          <w:szCs w:val="24"/>
+          <w:sz w:val="22"/>
+          <w:szCs w:val="22"/>
           <w:u w:val="none"/>
           <w:lang w:val="pt-BR"/>
         </w:rPr>
@@ -921,8 +921,8 @@
           <w:dstrike w:val="0"/>
           <w:noProof w:val="0"/>
           <w:color w:val="000000" w:themeColor="text1" w:themeTint="FF" w:themeShade="FF"/>
-          <w:sz w:val="24"/>
-          <w:szCs w:val="24"/>
+          <w:sz w:val="22"/>
+          <w:szCs w:val="22"/>
           <w:u w:val="none"/>
           <w:lang w:val="pt-BR"/>
         </w:rPr>
@@ -939,8 +939,8 @@
           <w:dstrike w:val="0"/>
           <w:noProof w:val="0"/>
           <w:color w:val="000000" w:themeColor="text1" w:themeTint="FF" w:themeShade="FF"/>
-          <w:sz w:val="24"/>
-          <w:szCs w:val="24"/>
+          <w:sz w:val="22"/>
+          <w:szCs w:val="22"/>
           <w:u w:val="none"/>
           <w:lang w:val="pt-BR"/>
         </w:rPr>
@@ -957,8 +957,8 @@
           <w:dstrike w:val="0"/>
           <w:noProof w:val="0"/>
           <w:color w:val="000000" w:themeColor="text1" w:themeTint="FF" w:themeShade="FF"/>
-          <w:sz w:val="24"/>
-          <w:szCs w:val="24"/>
+          <w:sz w:val="22"/>
+          <w:szCs w:val="22"/>
           <w:u w:val="none"/>
           <w:lang w:val="pt-BR"/>
         </w:rPr>
@@ -975,8 +975,8 @@
           <w:dstrike w:val="0"/>
           <w:noProof w:val="0"/>
           <w:color w:val="000000" w:themeColor="text1" w:themeTint="FF" w:themeShade="FF"/>
-          <w:sz w:val="24"/>
-          <w:szCs w:val="24"/>
+          <w:sz w:val="22"/>
+          <w:szCs w:val="22"/>
           <w:u w:val="none"/>
           <w:lang w:val="pt-BR"/>
         </w:rPr>
@@ -993,8 +993,8 @@
           <w:dstrike w:val="0"/>
           <w:noProof w:val="0"/>
           <w:color w:val="000000" w:themeColor="text1" w:themeTint="FF" w:themeShade="FF"/>
-          <w:sz w:val="24"/>
-          <w:szCs w:val="24"/>
+          <w:sz w:val="22"/>
+          <w:szCs w:val="22"/>
           <w:u w:val="none"/>
           <w:lang w:val="pt-BR"/>
         </w:rPr>
@@ -1011,8 +1011,8 @@
           <w:dstrike w:val="0"/>
           <w:noProof w:val="0"/>
           <w:color w:val="000000" w:themeColor="text1" w:themeTint="FF" w:themeShade="FF"/>
-          <w:sz w:val="24"/>
-          <w:szCs w:val="24"/>
+          <w:sz w:val="22"/>
+          <w:szCs w:val="22"/>
           <w:u w:val="none"/>
           <w:lang w:val="pt-BR"/>
         </w:rPr>
@@ -1029,8 +1029,8 @@
           <w:dstrike w:val="0"/>
           <w:noProof w:val="0"/>
           <w:color w:val="000000" w:themeColor="text1" w:themeTint="FF" w:themeShade="FF"/>
-          <w:sz w:val="24"/>
-          <w:szCs w:val="24"/>
+          <w:sz w:val="22"/>
+          <w:szCs w:val="22"/>
           <w:u w:val="none"/>
           <w:lang w:val="pt-BR"/>
         </w:rPr>
@@ -1047,8 +1047,8 @@
           <w:dstrike w:val="0"/>
           <w:noProof w:val="0"/>
           <w:color w:val="000000" w:themeColor="text1" w:themeTint="FF" w:themeShade="FF"/>
-          <w:sz w:val="24"/>
-          <w:szCs w:val="24"/>
+          <w:sz w:val="22"/>
+          <w:szCs w:val="22"/>
           <w:u w:val="none"/>
           <w:lang w:val="pt-BR"/>
         </w:rPr>
@@ -1065,8 +1065,8 @@
           <w:dstrike w:val="0"/>
           <w:noProof w:val="0"/>
           <w:color w:val="000000" w:themeColor="text1" w:themeTint="FF" w:themeShade="FF"/>
-          <w:sz w:val="24"/>
-          <w:szCs w:val="24"/>
+          <w:sz w:val="22"/>
+          <w:szCs w:val="22"/>
           <w:u w:val="none"/>
           <w:lang w:val="pt-BR"/>
         </w:rPr>
@@ -1083,8 +1083,8 @@
           <w:dstrike w:val="0"/>
           <w:noProof w:val="0"/>
           <w:color w:val="000000" w:themeColor="text1" w:themeTint="FF" w:themeShade="FF"/>
-          <w:sz w:val="24"/>
-          <w:szCs w:val="24"/>
+          <w:sz w:val="22"/>
+          <w:szCs w:val="22"/>
           <w:u w:val="none"/>
           <w:lang w:val="pt-BR"/>
         </w:rPr>
@@ -1101,8 +1101,8 @@
           <w:dstrike w:val="0"/>
           <w:noProof w:val="0"/>
           <w:color w:val="000000" w:themeColor="text1" w:themeTint="FF" w:themeShade="FF"/>
-          <w:sz w:val="24"/>
-          <w:szCs w:val="24"/>
+          <w:sz w:val="22"/>
+          <w:szCs w:val="22"/>
           <w:u w:val="none"/>
           <w:lang w:val="pt-BR"/>
         </w:rPr>
@@ -1119,8 +1119,8 @@
           <w:dstrike w:val="0"/>
           <w:noProof w:val="0"/>
           <w:color w:val="000000" w:themeColor="text1" w:themeTint="FF" w:themeShade="FF"/>
-          <w:sz w:val="24"/>
-          <w:szCs w:val="24"/>
+          <w:sz w:val="22"/>
+          <w:szCs w:val="22"/>
           <w:u w:val="none"/>
           <w:lang w:val="pt-BR"/>
         </w:rPr>
@@ -1138,8 +1138,8 @@
           <w:dstrike w:val="0"/>
           <w:noProof w:val="0"/>
           <w:color w:val="000000" w:themeColor="text1" w:themeTint="FF" w:themeShade="FF"/>
-          <w:sz w:val="24"/>
-          <w:szCs w:val="24"/>
+          <w:sz w:val="22"/>
+          <w:szCs w:val="22"/>
           <w:u w:val="none"/>
           <w:lang w:val="pt-BR"/>
         </w:rPr>
@@ -1157,8 +1157,8 @@
           <w:dstrike w:val="0"/>
           <w:noProof w:val="0"/>
           <w:color w:val="000000" w:themeColor="text1" w:themeTint="FF" w:themeShade="FF"/>
-          <w:sz w:val="24"/>
-          <w:szCs w:val="24"/>
+          <w:sz w:val="22"/>
+          <w:szCs w:val="22"/>
           <w:u w:val="none"/>
           <w:lang w:val="pt-BR"/>
         </w:rPr>
@@ -1175,8 +1175,8 @@
           <w:dstrike w:val="0"/>
           <w:noProof w:val="0"/>
           <w:color w:val="000000" w:themeColor="text1" w:themeTint="FF" w:themeShade="FF"/>
-          <w:sz w:val="24"/>
-          <w:szCs w:val="24"/>
+          <w:sz w:val="22"/>
+          <w:szCs w:val="22"/>
           <w:u w:val="none"/>
           <w:lang w:val="pt-BR"/>
         </w:rPr>
@@ -1193,8 +1193,8 @@
           <w:dstrike w:val="0"/>
           <w:noProof w:val="0"/>
           <w:color w:val="000000" w:themeColor="text1" w:themeTint="FF" w:themeShade="FF"/>
-          <w:sz w:val="24"/>
-          <w:szCs w:val="24"/>
+          <w:sz w:val="22"/>
+          <w:szCs w:val="22"/>
           <w:u w:val="none"/>
           <w:lang w:val="pt-BR"/>
         </w:rPr>
@@ -1211,8 +1211,8 @@
           <w:dstrike w:val="0"/>
           <w:noProof w:val="0"/>
           <w:color w:val="000000" w:themeColor="text1" w:themeTint="FF" w:themeShade="FF"/>
-          <w:sz w:val="24"/>
-          <w:szCs w:val="24"/>
+          <w:sz w:val="22"/>
+          <w:szCs w:val="22"/>
           <w:u w:val="none"/>
           <w:lang w:val="pt-BR"/>
         </w:rPr>
@@ -1229,8 +1229,8 @@
           <w:dstrike w:val="0"/>
           <w:noProof w:val="0"/>
           <w:color w:val="000000" w:themeColor="text1" w:themeTint="FF" w:themeShade="FF"/>
-          <w:sz w:val="24"/>
-          <w:szCs w:val="24"/>
+          <w:sz w:val="22"/>
+          <w:szCs w:val="22"/>
           <w:u w:val="none"/>
           <w:lang w:val="pt-BR"/>
         </w:rPr>
@@ -1247,8 +1247,8 @@
           <w:dstrike w:val="0"/>
           <w:noProof w:val="0"/>
           <w:color w:val="000000" w:themeColor="text1" w:themeTint="FF" w:themeShade="FF"/>
-          <w:sz w:val="24"/>
-          <w:szCs w:val="24"/>
+          <w:sz w:val="22"/>
+          <w:szCs w:val="22"/>
           <w:u w:val="none"/>
           <w:lang w:val="pt-BR"/>
         </w:rPr>
@@ -1266,8 +1266,8 @@
           <w:dstrike w:val="0"/>
           <w:noProof w:val="0"/>
           <w:color w:val="000000" w:themeColor="text1" w:themeTint="FF" w:themeShade="FF"/>
-          <w:sz w:val="24"/>
-          <w:szCs w:val="24"/>
+          <w:sz w:val="22"/>
+          <w:szCs w:val="22"/>
           <w:u w:val="none"/>
           <w:lang w:val="pt-BR"/>
         </w:rPr>
@@ -1285,8 +1285,8 @@
           <w:dstrike w:val="0"/>
           <w:noProof w:val="0"/>
           <w:color w:val="000000" w:themeColor="text1" w:themeTint="FF" w:themeShade="FF"/>
-          <w:sz w:val="24"/>
-          <w:szCs w:val="24"/>
+          <w:sz w:val="22"/>
+          <w:szCs w:val="22"/>
           <w:u w:val="none"/>
           <w:lang w:val="pt-BR"/>
         </w:rPr>
@@ -1304,8 +1304,8 @@
           <w:dstrike w:val="0"/>
           <w:noProof w:val="0"/>
           <w:color w:val="000000" w:themeColor="text1" w:themeTint="FF" w:themeShade="FF"/>
-          <w:sz w:val="24"/>
-          <w:szCs w:val="24"/>
+          <w:sz w:val="22"/>
+          <w:szCs w:val="22"/>
           <w:u w:val="none"/>
           <w:lang w:val="pt-BR"/>
         </w:rPr>
@@ -1323,8 +1323,8 @@
           <w:dstrike w:val="0"/>
           <w:noProof w:val="0"/>
           <w:color w:val="000000" w:themeColor="text1" w:themeTint="FF" w:themeShade="FF"/>
-          <w:sz w:val="24"/>
-          <w:szCs w:val="24"/>
+          <w:sz w:val="22"/>
+          <w:szCs w:val="22"/>
           <w:u w:val="none"/>
           <w:lang w:val="pt-BR"/>
         </w:rPr>
@@ -1347,25 +1347,25 @@
           <w:dstrike w:val="0"/>
           <w:noProof w:val="0"/>
           <w:color w:val="000000" w:themeColor="text1" w:themeTint="FF" w:themeShade="FF"/>
-          <w:sz w:val="24"/>
-          <w:szCs w:val="24"/>
-          <w:u w:val="none"/>
-          <w:lang w:val="pt-BR"/>
-        </w:rPr>
-      </w:pPr>
-      <w:r>
-        <w:rPr>
-          <w:rFonts w:ascii="Arial" w:hAnsi="Arial" w:eastAsia="Arial" w:cs="Arial"/>
-          <w:b w:val="0"/>
-          <w:bCs w:val="0"/>
-          <w:i w:val="0"/>
-          <w:iCs w:val="0"/>
-          <w:strike w:val="0"/>
-          <w:dstrike w:val="0"/>
-          <w:noProof w:val="0"/>
-          <w:color w:val="000000" w:themeColor="text1" w:themeTint="FF" w:themeShade="FF"/>
-          <w:sz w:val="24"/>
-          <w:szCs w:val="24"/>
+          <w:sz w:val="22"/>
+          <w:szCs w:val="22"/>
+          <w:u w:val="none"/>
+          <w:lang w:val="pt-BR"/>
+        </w:rPr>
+      </w:pPr>
+      <w:r>
+        <w:rPr>
+          <w:rFonts w:ascii="Arial" w:hAnsi="Arial" w:eastAsia="Arial" w:cs="Arial"/>
+          <w:b w:val="0"/>
+          <w:bCs w:val="0"/>
+          <w:i w:val="0"/>
+          <w:iCs w:val="0"/>
+          <w:strike w:val="0"/>
+          <w:dstrike w:val="0"/>
+          <w:noProof w:val="0"/>
+          <w:color w:val="000000" w:themeColor="text1" w:themeTint="FF" w:themeShade="FF"/>
+          <w:sz w:val="22"/>
+          <w:szCs w:val="22"/>
           <w:u w:val="none"/>
           <w:lang w:val="pt-BR"/>
         </w:rPr>
@@ -1382,8 +1382,8 @@
           <w:dstrike w:val="0"/>
           <w:noProof w:val="0"/>
           <w:color w:val="000000" w:themeColor="text1" w:themeTint="FF" w:themeShade="FF"/>
-          <w:sz w:val="24"/>
-          <w:szCs w:val="24"/>
+          <w:sz w:val="22"/>
+          <w:szCs w:val="22"/>
           <w:u w:val="none"/>
           <w:lang w:val="pt-BR"/>
         </w:rPr>
@@ -1400,8 +1400,8 @@
           <w:dstrike w:val="0"/>
           <w:noProof w:val="0"/>
           <w:color w:val="000000" w:themeColor="text1" w:themeTint="FF" w:themeShade="FF"/>
-          <w:sz w:val="24"/>
-          <w:szCs w:val="24"/>
+          <w:sz w:val="22"/>
+          <w:szCs w:val="22"/>
           <w:u w:val="none"/>
           <w:lang w:val="pt-BR"/>
         </w:rPr>
@@ -1418,8 +1418,8 @@
           <w:dstrike w:val="0"/>
           <w:noProof w:val="0"/>
           <w:color w:val="000000" w:themeColor="text1" w:themeTint="FF" w:themeShade="FF"/>
-          <w:sz w:val="24"/>
-          <w:szCs w:val="24"/>
+          <w:sz w:val="22"/>
+          <w:szCs w:val="22"/>
           <w:u w:val="none"/>
           <w:lang w:val="pt-BR"/>
         </w:rPr>
@@ -1436,8 +1436,8 @@
           <w:dstrike w:val="0"/>
           <w:noProof w:val="0"/>
           <w:color w:val="000000" w:themeColor="text1" w:themeTint="FF" w:themeShade="FF"/>
-          <w:sz w:val="24"/>
-          <w:szCs w:val="24"/>
+          <w:sz w:val="22"/>
+          <w:szCs w:val="22"/>
           <w:u w:val="none"/>
           <w:lang w:val="pt-BR"/>
         </w:rPr>
@@ -1454,8 +1454,8 @@
           <w:dstrike w:val="0"/>
           <w:noProof w:val="0"/>
           <w:color w:val="000000" w:themeColor="text1" w:themeTint="FF" w:themeShade="FF"/>
-          <w:sz w:val="24"/>
-          <w:szCs w:val="24"/>
+          <w:sz w:val="22"/>
+          <w:szCs w:val="22"/>
           <w:u w:val="none"/>
           <w:lang w:val="pt-BR"/>
         </w:rPr>
@@ -1472,8 +1472,8 @@
           <w:dstrike w:val="0"/>
           <w:noProof w:val="0"/>
           <w:color w:val="000000" w:themeColor="text1" w:themeTint="FF" w:themeShade="FF"/>
-          <w:sz w:val="24"/>
-          <w:szCs w:val="24"/>
+          <w:sz w:val="22"/>
+          <w:szCs w:val="22"/>
           <w:u w:val="none"/>
           <w:lang w:val="pt-BR"/>
         </w:rPr>
@@ -1490,8 +1490,8 @@
           <w:dstrike w:val="0"/>
           <w:noProof w:val="0"/>
           <w:color w:val="000000" w:themeColor="text1" w:themeTint="FF" w:themeShade="FF"/>
-          <w:sz w:val="24"/>
-          <w:szCs w:val="24"/>
+          <w:sz w:val="22"/>
+          <w:szCs w:val="22"/>
           <w:u w:val="none"/>
           <w:lang w:val="pt-BR"/>
         </w:rPr>
@@ -1508,8 +1508,8 @@
           <w:dstrike w:val="0"/>
           <w:noProof w:val="0"/>
           <w:color w:val="000000" w:themeColor="text1" w:themeTint="FF" w:themeShade="FF"/>
-          <w:sz w:val="24"/>
-          <w:szCs w:val="24"/>
+          <w:sz w:val="22"/>
+          <w:szCs w:val="22"/>
           <w:u w:val="none"/>
           <w:lang w:val="pt-BR"/>
         </w:rPr>
@@ -1526,8 +1526,8 @@
           <w:dstrike w:val="0"/>
           <w:noProof w:val="0"/>
           <w:color w:val="000000" w:themeColor="text1" w:themeTint="FF" w:themeShade="FF"/>
-          <w:sz w:val="24"/>
-          <w:szCs w:val="24"/>
+          <w:sz w:val="22"/>
+          <w:szCs w:val="22"/>
           <w:u w:val="none"/>
           <w:lang w:val="pt-BR"/>
         </w:rPr>
@@ -1544,8 +1544,8 @@
           <w:dstrike w:val="0"/>
           <w:noProof w:val="0"/>
           <w:color w:val="000000" w:themeColor="text1" w:themeTint="FF" w:themeShade="FF"/>
-          <w:sz w:val="24"/>
-          <w:szCs w:val="24"/>
+          <w:sz w:val="22"/>
+          <w:szCs w:val="22"/>
           <w:u w:val="none"/>
           <w:lang w:val="pt-BR"/>
         </w:rPr>
@@ -1562,8 +1562,8 @@
           <w:dstrike w:val="0"/>
           <w:noProof w:val="0"/>
           <w:color w:val="000000" w:themeColor="text1" w:themeTint="FF" w:themeShade="FF"/>
-          <w:sz w:val="24"/>
-          <w:szCs w:val="24"/>
+          <w:sz w:val="22"/>
+          <w:szCs w:val="22"/>
           <w:u w:val="none"/>
           <w:lang w:val="pt-BR"/>
         </w:rPr>
@@ -1580,8 +1580,8 @@
           <w:dstrike w:val="0"/>
           <w:noProof w:val="0"/>
           <w:color w:val="000000" w:themeColor="text1" w:themeTint="FF" w:themeShade="FF"/>
-          <w:sz w:val="24"/>
-          <w:szCs w:val="24"/>
+          <w:sz w:val="22"/>
+          <w:szCs w:val="22"/>
           <w:u w:val="none"/>
           <w:lang w:val="pt-BR"/>
         </w:rPr>
@@ -1598,8 +1598,8 @@
           <w:dstrike w:val="0"/>
           <w:noProof w:val="0"/>
           <w:color w:val="000000" w:themeColor="text1" w:themeTint="FF" w:themeShade="FF"/>
-          <w:sz w:val="24"/>
-          <w:szCs w:val="24"/>
+          <w:sz w:val="22"/>
+          <w:szCs w:val="22"/>
           <w:u w:val="none"/>
           <w:lang w:val="pt-BR"/>
         </w:rPr>
@@ -1616,8 +1616,8 @@
           <w:dstrike w:val="0"/>
           <w:noProof w:val="0"/>
           <w:color w:val="000000" w:themeColor="text1" w:themeTint="FF" w:themeShade="FF"/>
-          <w:sz w:val="24"/>
-          <w:szCs w:val="24"/>
+          <w:sz w:val="22"/>
+          <w:szCs w:val="22"/>
           <w:u w:val="none"/>
           <w:lang w:val="pt-BR"/>
         </w:rPr>
@@ -1634,8 +1634,8 @@
           <w:dstrike w:val="0"/>
           <w:noProof w:val="0"/>
           <w:color w:val="000000" w:themeColor="text1" w:themeTint="FF" w:themeShade="FF"/>
-          <w:sz w:val="24"/>
-          <w:szCs w:val="24"/>
+          <w:sz w:val="22"/>
+          <w:szCs w:val="22"/>
           <w:u w:val="none"/>
           <w:lang w:val="pt-BR"/>
         </w:rPr>
@@ -1652,8 +1652,8 @@
           <w:dstrike w:val="0"/>
           <w:noProof w:val="0"/>
           <w:color w:val="000000" w:themeColor="text1" w:themeTint="FF" w:themeShade="FF"/>
-          <w:sz w:val="24"/>
-          <w:szCs w:val="24"/>
+          <w:sz w:val="22"/>
+          <w:szCs w:val="22"/>
           <w:u w:val="none"/>
           <w:lang w:val="pt-BR"/>
         </w:rPr>
@@ -1670,8 +1670,8 @@
           <w:dstrike w:val="0"/>
           <w:noProof w:val="0"/>
           <w:color w:val="000000" w:themeColor="text1" w:themeTint="FF" w:themeShade="FF"/>
-          <w:sz w:val="24"/>
-          <w:szCs w:val="24"/>
+          <w:sz w:val="22"/>
+          <w:szCs w:val="22"/>
           <w:u w:val="none"/>
           <w:lang w:val="pt-BR"/>
         </w:rPr>
@@ -1688,8 +1688,8 @@
           <w:dstrike w:val="0"/>
           <w:noProof w:val="0"/>
           <w:color w:val="000000" w:themeColor="text1" w:themeTint="FF" w:themeShade="FF"/>
-          <w:sz w:val="24"/>
-          <w:szCs w:val="24"/>
+          <w:sz w:val="22"/>
+          <w:szCs w:val="22"/>
           <w:u w:val="none"/>
           <w:lang w:val="pt-BR"/>
         </w:rPr>
@@ -1706,8 +1706,8 @@
           <w:dstrike w:val="0"/>
           <w:noProof w:val="0"/>
           <w:color w:val="000000" w:themeColor="text1" w:themeTint="FF" w:themeShade="FF"/>
-          <w:sz w:val="24"/>
-          <w:szCs w:val="24"/>
+          <w:sz w:val="22"/>
+          <w:szCs w:val="22"/>
           <w:u w:val="none"/>
           <w:lang w:val="pt-BR"/>
         </w:rPr>
@@ -1724,8 +1724,8 @@
           <w:dstrike w:val="0"/>
           <w:noProof w:val="0"/>
           <w:color w:val="000000" w:themeColor="text1" w:themeTint="FF" w:themeShade="FF"/>
-          <w:sz w:val="24"/>
-          <w:szCs w:val="24"/>
+          <w:sz w:val="22"/>
+          <w:szCs w:val="22"/>
           <w:u w:val="none"/>
           <w:lang w:val="pt-BR"/>
         </w:rPr>
@@ -1743,8 +1743,8 @@
           <w:dstrike w:val="0"/>
           <w:noProof w:val="0"/>
           <w:color w:val="000000" w:themeColor="text1" w:themeTint="FF" w:themeShade="FF"/>
-          <w:sz w:val="24"/>
-          <w:szCs w:val="24"/>
+          <w:sz w:val="22"/>
+          <w:szCs w:val="22"/>
           <w:u w:val="none"/>
           <w:lang w:val="pt-BR"/>
         </w:rPr>
@@ -1762,8 +1762,8 @@
           <w:dstrike w:val="0"/>
           <w:noProof w:val="0"/>
           <w:color w:val="000000" w:themeColor="text1" w:themeTint="FF" w:themeShade="FF"/>
-          <w:sz w:val="24"/>
-          <w:szCs w:val="24"/>
+          <w:sz w:val="22"/>
+          <w:szCs w:val="22"/>
           <w:u w:val="none"/>
           <w:lang w:val="pt-BR"/>
         </w:rPr>
@@ -1780,8 +1780,8 @@
           <w:dstrike w:val="0"/>
           <w:noProof w:val="0"/>
           <w:color w:val="000000" w:themeColor="text1" w:themeTint="FF" w:themeShade="FF"/>
-          <w:sz w:val="24"/>
-          <w:szCs w:val="24"/>
+          <w:sz w:val="22"/>
+          <w:szCs w:val="22"/>
           <w:u w:val="none"/>
           <w:lang w:val="pt-BR"/>
         </w:rPr>
@@ -1799,8 +1799,8 @@
           <w:dstrike w:val="0"/>
           <w:noProof w:val="0"/>
           <w:color w:val="000000" w:themeColor="text1" w:themeTint="FF" w:themeShade="FF"/>
-          <w:sz w:val="24"/>
-          <w:szCs w:val="24"/>
+          <w:sz w:val="22"/>
+          <w:szCs w:val="22"/>
           <w:u w:val="none"/>
           <w:lang w:val="pt-BR"/>
         </w:rPr>
@@ -1818,8 +1818,8 @@
           <w:dstrike w:val="0"/>
           <w:noProof w:val="0"/>
           <w:color w:val="000000" w:themeColor="text1" w:themeTint="FF" w:themeShade="FF"/>
-          <w:sz w:val="24"/>
-          <w:szCs w:val="24"/>
+          <w:sz w:val="22"/>
+          <w:szCs w:val="22"/>
           <w:u w:val="none"/>
           <w:lang w:val="pt-BR"/>
         </w:rPr>
@@ -1836,8 +1836,8 @@
           <w:dstrike w:val="0"/>
           <w:noProof w:val="0"/>
           <w:color w:val="000000" w:themeColor="text1" w:themeTint="FF" w:themeShade="FF"/>
-          <w:sz w:val="24"/>
-          <w:szCs w:val="24"/>
+          <w:sz w:val="22"/>
+          <w:szCs w:val="22"/>
           <w:u w:val="none"/>
           <w:lang w:val="pt-BR"/>
         </w:rPr>
@@ -1854,8 +1854,8 @@
           <w:dstrike w:val="0"/>
           <w:noProof w:val="0"/>
           <w:color w:val="000000" w:themeColor="text1" w:themeTint="FF" w:themeShade="FF"/>
-          <w:sz w:val="24"/>
-          <w:szCs w:val="24"/>
+          <w:sz w:val="22"/>
+          <w:szCs w:val="22"/>
           <w:u w:val="none"/>
           <w:lang w:val="pt-BR"/>
         </w:rPr>
@@ -1872,8 +1872,8 @@
           <w:dstrike w:val="0"/>
           <w:noProof w:val="0"/>
           <w:color w:val="000000" w:themeColor="text1" w:themeTint="FF" w:themeShade="FF"/>
-          <w:sz w:val="24"/>
-          <w:szCs w:val="24"/>
+          <w:sz w:val="22"/>
+          <w:szCs w:val="22"/>
           <w:u w:val="none"/>
           <w:lang w:val="pt-BR"/>
         </w:rPr>
@@ -1896,25 +1896,25 @@
           <w:dstrike w:val="0"/>
           <w:noProof w:val="0"/>
           <w:color w:val="000000" w:themeColor="text1" w:themeTint="FF" w:themeShade="FF"/>
-          <w:sz w:val="24"/>
-          <w:szCs w:val="24"/>
-          <w:u w:val="none"/>
-          <w:lang w:val="pt-BR"/>
-        </w:rPr>
-      </w:pPr>
-      <w:r>
-        <w:rPr>
-          <w:rFonts w:ascii="Arial" w:hAnsi="Arial" w:eastAsia="Arial" w:cs="Arial"/>
-          <w:b w:val="0"/>
-          <w:bCs w:val="0"/>
-          <w:i w:val="0"/>
-          <w:iCs w:val="0"/>
-          <w:strike w:val="0"/>
-          <w:dstrike w:val="0"/>
-          <w:noProof w:val="0"/>
-          <w:color w:val="000000" w:themeColor="text1" w:themeTint="FF" w:themeShade="FF"/>
-          <w:sz w:val="24"/>
-          <w:szCs w:val="24"/>
+          <w:sz w:val="22"/>
+          <w:szCs w:val="22"/>
+          <w:u w:val="none"/>
+          <w:lang w:val="pt-BR"/>
+        </w:rPr>
+      </w:pPr>
+      <w:r>
+        <w:rPr>
+          <w:rFonts w:ascii="Arial" w:hAnsi="Arial" w:eastAsia="Arial" w:cs="Arial"/>
+          <w:b w:val="0"/>
+          <w:bCs w:val="0"/>
+          <w:i w:val="0"/>
+          <w:iCs w:val="0"/>
+          <w:strike w:val="0"/>
+          <w:dstrike w:val="0"/>
+          <w:noProof w:val="0"/>
+          <w:color w:val="000000" w:themeColor="text1" w:themeTint="FF" w:themeShade="FF"/>
+          <w:sz w:val="22"/>
+          <w:szCs w:val="22"/>
           <w:u w:val="none"/>
           <w:lang w:val="pt-BR"/>
         </w:rPr>
@@ -1931,8 +1931,8 @@
           <w:dstrike w:val="0"/>
           <w:noProof w:val="0"/>
           <w:color w:val="000000" w:themeColor="text1" w:themeTint="FF" w:themeShade="FF"/>
-          <w:sz w:val="24"/>
-          <w:szCs w:val="24"/>
+          <w:sz w:val="22"/>
+          <w:szCs w:val="22"/>
           <w:u w:val="none"/>
           <w:lang w:val="pt-BR"/>
         </w:rPr>
@@ -1949,8 +1949,8 @@
           <w:dstrike w:val="0"/>
           <w:noProof w:val="0"/>
           <w:color w:val="000000" w:themeColor="text1" w:themeTint="FF" w:themeShade="FF"/>
-          <w:sz w:val="24"/>
-          <w:szCs w:val="24"/>
+          <w:sz w:val="22"/>
+          <w:szCs w:val="22"/>
           <w:u w:val="none"/>
           <w:lang w:val="pt-BR"/>
         </w:rPr>
@@ -1967,8 +1967,8 @@
           <w:dstrike w:val="0"/>
           <w:noProof w:val="0"/>
           <w:color w:val="000000" w:themeColor="text1" w:themeTint="FF" w:themeShade="FF"/>
-          <w:sz w:val="24"/>
-          <w:szCs w:val="24"/>
+          <w:sz w:val="22"/>
+          <w:szCs w:val="22"/>
           <w:u w:val="none"/>
           <w:lang w:val="pt-BR"/>
         </w:rPr>
@@ -1985,8 +1985,8 @@
           <w:dstrike w:val="0"/>
           <w:noProof w:val="0"/>
           <w:color w:val="000000" w:themeColor="text1" w:themeTint="FF" w:themeShade="FF"/>
-          <w:sz w:val="24"/>
-          <w:szCs w:val="24"/>
+          <w:sz w:val="22"/>
+          <w:szCs w:val="22"/>
           <w:u w:val="none"/>
           <w:lang w:val="pt-BR"/>
         </w:rPr>
@@ -2003,8 +2003,8 @@
           <w:dstrike w:val="0"/>
           <w:noProof w:val="0"/>
           <w:color w:val="000000" w:themeColor="text1" w:themeTint="FF" w:themeShade="FF"/>
-          <w:sz w:val="24"/>
-          <w:szCs w:val="24"/>
+          <w:sz w:val="22"/>
+          <w:szCs w:val="22"/>
           <w:u w:val="none"/>
           <w:lang w:val="pt-BR"/>
         </w:rPr>
@@ -2021,8 +2021,8 @@
           <w:dstrike w:val="0"/>
           <w:noProof w:val="0"/>
           <w:color w:val="000000" w:themeColor="text1" w:themeTint="FF" w:themeShade="FF"/>
-          <w:sz w:val="24"/>
-          <w:szCs w:val="24"/>
+          <w:sz w:val="22"/>
+          <w:szCs w:val="22"/>
           <w:u w:val="none"/>
           <w:lang w:val="pt-BR"/>
         </w:rPr>
@@ -2039,8 +2039,8 @@
           <w:dstrike w:val="0"/>
           <w:noProof w:val="0"/>
           <w:color w:val="000000" w:themeColor="text1" w:themeTint="FF" w:themeShade="FF"/>
-          <w:sz w:val="24"/>
-          <w:szCs w:val="24"/>
+          <w:sz w:val="22"/>
+          <w:szCs w:val="22"/>
           <w:u w:val="none"/>
           <w:lang w:val="pt-BR"/>
         </w:rPr>
@@ -2057,8 +2057,8 @@
           <w:dstrike w:val="0"/>
           <w:noProof w:val="0"/>
           <w:color w:val="000000" w:themeColor="text1" w:themeTint="FF" w:themeShade="FF"/>
-          <w:sz w:val="24"/>
-          <w:szCs w:val="24"/>
+          <w:sz w:val="22"/>
+          <w:szCs w:val="22"/>
           <w:u w:val="none"/>
           <w:lang w:val="pt-BR"/>
         </w:rPr>
@@ -2075,8 +2075,8 @@
           <w:dstrike w:val="0"/>
           <w:noProof w:val="0"/>
           <w:color w:val="000000" w:themeColor="text1" w:themeTint="FF" w:themeShade="FF"/>
-          <w:sz w:val="24"/>
-          <w:szCs w:val="24"/>
+          <w:sz w:val="22"/>
+          <w:szCs w:val="22"/>
           <w:u w:val="none"/>
           <w:lang w:val="pt-BR"/>
         </w:rPr>
@@ -2093,8 +2093,8 @@
           <w:dstrike w:val="0"/>
           <w:noProof w:val="0"/>
           <w:color w:val="000000" w:themeColor="text1" w:themeTint="FF" w:themeShade="FF"/>
-          <w:sz w:val="24"/>
-          <w:szCs w:val="24"/>
+          <w:sz w:val="22"/>
+          <w:szCs w:val="22"/>
           <w:u w:val="none"/>
           <w:lang w:val="pt-BR"/>
         </w:rPr>
@@ -2111,8 +2111,8 @@
           <w:dstrike w:val="0"/>
           <w:noProof w:val="0"/>
           <w:color w:val="000000" w:themeColor="text1" w:themeTint="FF" w:themeShade="FF"/>
-          <w:sz w:val="24"/>
-          <w:szCs w:val="24"/>
+          <w:sz w:val="22"/>
+          <w:szCs w:val="22"/>
           <w:u w:val="none"/>
           <w:lang w:val="pt-BR"/>
         </w:rPr>
@@ -2129,8 +2129,8 @@
           <w:dstrike w:val="0"/>
           <w:noProof w:val="0"/>
           <w:color w:val="000000" w:themeColor="text1" w:themeTint="FF" w:themeShade="FF"/>
-          <w:sz w:val="24"/>
-          <w:szCs w:val="24"/>
+          <w:sz w:val="22"/>
+          <w:szCs w:val="22"/>
           <w:u w:val="none"/>
           <w:lang w:val="pt-BR"/>
         </w:rPr>
@@ -2147,8 +2147,8 @@
           <w:dstrike w:val="0"/>
           <w:noProof w:val="0"/>
           <w:color w:val="000000" w:themeColor="text1" w:themeTint="FF" w:themeShade="FF"/>
-          <w:sz w:val="24"/>
-          <w:szCs w:val="24"/>
+          <w:sz w:val="22"/>
+          <w:szCs w:val="22"/>
           <w:u w:val="none"/>
           <w:lang w:val="pt-BR"/>
         </w:rPr>
@@ -7238,6 +7238,106 @@
           <w:color w:val="000000" w:themeColor="text1" w:themeTint="FF" w:themeShade="FF"/>
           <w:sz w:val="22"/>
           <w:szCs w:val="22"/>
+          <w:u w:val="none"/>
+          <w:lang w:val="pt-BR"/>
+        </w:rPr>
+      </w:pPr>
+    </w:p>
+    <w:p>
+      <w:pPr>
+        <w:pStyle w:val="Normal"/>
+        <w:keepNext w:val="0"/>
+        <w:keepLines w:val="0"/>
+        <w:spacing w:before="80" w:beforeAutospacing="off" w:after="0" w:afterAutospacing="off" w:line="276" w:lineRule="auto"/>
+        <w:ind w:left="-822" w:right="-844"/>
+        <w:jc w:val="both"/>
+        <w:rPr>
+          <w:rFonts w:ascii="Arial" w:hAnsi="Arial" w:eastAsia="Arial" w:cs="Arial"/>
+          <w:b w:val="1"/>
+          <w:bCs w:val="1"/>
+          <w:i w:val="0"/>
+          <w:iCs w:val="0"/>
+          <w:strike w:val="0"/>
+          <w:dstrike w:val="0"/>
+          <w:noProof w:val="0"/>
+          <w:color w:val="000000" w:themeColor="text1" w:themeTint="FF" w:themeShade="FF"/>
+          <w:sz w:val="22"/>
+          <w:szCs w:val="22"/>
+          <w:u w:val="none"/>
+          <w:lang w:val="pt-BR"/>
+        </w:rPr>
+      </w:pPr>
+    </w:p>
+    <w:p>
+      <w:pPr>
+        <w:pStyle w:val="Normal"/>
+        <w:keepNext w:val="0"/>
+        <w:keepLines w:val="0"/>
+        <w:spacing w:before="80" w:beforeAutospacing="off" w:after="0" w:afterAutospacing="off" w:line="276" w:lineRule="auto"/>
+        <w:ind w:left="-822" w:right="-844"/>
+        <w:jc w:val="both"/>
+        <w:rPr>
+          <w:rFonts w:ascii="Arial" w:hAnsi="Arial" w:eastAsia="Arial" w:cs="Arial"/>
+          <w:b w:val="1"/>
+          <w:bCs w:val="1"/>
+          <w:i w:val="0"/>
+          <w:iCs w:val="0"/>
+          <w:strike w:val="0"/>
+          <w:dstrike w:val="0"/>
+          <w:noProof w:val="0"/>
+          <w:color w:val="000000" w:themeColor="text1" w:themeTint="FF" w:themeShade="FF"/>
+          <w:sz w:val="22"/>
+          <w:szCs w:val="22"/>
+          <w:u w:val="none"/>
+          <w:lang w:val="pt-BR"/>
+        </w:rPr>
+      </w:pPr>
+    </w:p>
+    <w:p>
+      <w:pPr>
+        <w:pStyle w:val="Normal"/>
+        <w:keepNext w:val="0"/>
+        <w:keepLines w:val="0"/>
+        <w:spacing w:before="80" w:beforeAutospacing="off" w:after="0" w:afterAutospacing="off" w:line="276" w:lineRule="auto"/>
+        <w:ind w:left="-822" w:right="-844"/>
+        <w:jc w:val="both"/>
+        <w:rPr>
+          <w:rFonts w:ascii="Arial" w:hAnsi="Arial" w:eastAsia="Arial" w:cs="Arial"/>
+          <w:b w:val="1"/>
+          <w:bCs w:val="1"/>
+          <w:i w:val="0"/>
+          <w:iCs w:val="0"/>
+          <w:strike w:val="0"/>
+          <w:dstrike w:val="0"/>
+          <w:noProof w:val="0"/>
+          <w:color w:val="000000" w:themeColor="text1" w:themeTint="FF" w:themeShade="FF"/>
+          <w:sz w:val="22"/>
+          <w:szCs w:val="22"/>
+          <w:u w:val="none"/>
+          <w:lang w:val="pt-BR"/>
+        </w:rPr>
+      </w:pPr>
+    </w:p>
+    <w:p>
+      <w:pPr>
+        <w:pStyle w:val="Normal"/>
+        <w:keepNext w:val="0"/>
+        <w:keepLines w:val="0"/>
+        <w:spacing w:before="80" w:beforeAutospacing="off" w:after="0" w:afterAutospacing="off" w:line="276" w:lineRule="auto"/>
+        <w:ind w:left="-822" w:right="-844"/>
+        <w:jc w:val="both"/>
+        <w:rPr>
+          <w:rFonts w:ascii="Arial" w:hAnsi="Arial" w:eastAsia="Arial" w:cs="Arial"/>
+          <w:b w:val="1"/>
+          <w:bCs w:val="1"/>
+          <w:i w:val="0"/>
+          <w:iCs w:val="0"/>
+          <w:strike w:val="0"/>
+          <w:dstrike w:val="0"/>
+          <w:noProof w:val="0"/>
+          <w:color w:val="000000" w:themeColor="text1" w:themeTint="FF" w:themeShade="FF"/>
+          <w:sz w:val="12"/>
+          <w:szCs w:val="12"/>
           <w:u w:val="none"/>
           <w:lang w:val="pt-BR"/>
         </w:rPr>

</xml_diff>

<commit_message>
feat: new curriculum & colors
</commit_message>
<xml_diff>
--- a/public/resumes/word/CurriculoHenrique.docx
+++ b/public/resumes/word/CurriculoHenrique.docx
@@ -10450,7 +10450,45 @@
           <w:sz w:val="22"/>
           <w:szCs w:val="22"/>
         </w:rPr>
-        <w:t xml:space="preserve"> Intermediário.</w:t>
+        <w:t xml:space="preserve"> </w:t>
+      </w:r>
+      <w:r>
+        <w:rPr>
+          <w:rFonts w:ascii="Arial" w:hAnsi="Arial" w:eastAsia="Arial" w:cs="Arial"/>
+          <w:color w:val="000000" w:themeColor="text1" w:themeTint="FF" w:themeShade="FF"/>
+          <w:sz w:val="22"/>
+          <w:szCs w:val="22"/>
+        </w:rPr>
+        <w:t xml:space="preserve">Intermediário superior (B2 – </w:t>
+      </w:r>
+      <w:hyperlink r:id="Rf3f5702770ea4506">
+        <w:r>
+          <w:rPr>
+            <w:rStyle w:val="Hyperlink"/>
+            <w:rFonts w:ascii="Arial" w:hAnsi="Arial" w:eastAsia="Arial" w:cs="Arial"/>
+            <w:sz w:val="22"/>
+            <w:szCs w:val="22"/>
+          </w:rPr>
+          <w:t>EF SET</w:t>
+        </w:r>
+      </w:hyperlink>
+      <w:r>
+        <w:rPr>
+          <w:rFonts w:ascii="Arial" w:hAnsi="Arial" w:eastAsia="Arial" w:cs="Arial"/>
+          <w:color w:val="000000" w:themeColor="text1" w:themeTint="FF" w:themeShade="FF"/>
+          <w:sz w:val="22"/>
+          <w:szCs w:val="22"/>
+        </w:rPr>
+        <w:t>)</w:t>
+      </w:r>
+      <w:r>
+        <w:rPr>
+          <w:rFonts w:ascii="Arial" w:hAnsi="Arial" w:eastAsia="Arial" w:cs="Arial"/>
+          <w:color w:val="000000" w:themeColor="text1" w:themeTint="FF" w:themeShade="FF"/>
+          <w:sz w:val="22"/>
+          <w:szCs w:val="22"/>
+        </w:rPr>
+        <w:t>.</w:t>
       </w:r>
     </w:p>
     <w:p>

</xml_diff>